<commit_message>
finished learning report summary
</commit_message>
<xml_diff>
--- a/Homework/HW 14/homework14_learning_report_summary.docx
+++ b/Homework/HW 14/homework14_learning_report_summary.docx
@@ -146,6 +146,81 @@
       </w:r>
       <w:r>
         <w:t xml:space="preserve"> </w:t>
+      </w:r>
+    </w:p>
+    <w:p>
+      <w:pPr>
+        <w:rPr>
+          <w:b/>
+          <w:bCs/>
+          <w:u w:val="single"/>
+        </w:rPr>
+      </w:pPr>
+      <w:r>
+        <w:rPr>
+          <w:b/>
+          <w:bCs/>
+          <w:u w:val="single"/>
+        </w:rPr>
+        <w:t>Learning Report Summary</w:t>
+      </w:r>
+    </w:p>
+    <w:p>
+      <w:r>
+        <w:t xml:space="preserve">I was able to successfully complete my assignment and it has run without errors. </w:t>
+      </w:r>
+      <w:r>
+        <w:t xml:space="preserve">I got the correct results based on the book output. </w:t>
+      </w:r>
+      <w:r>
+        <w:t xml:space="preserve">I spent roughly 2 hours on this assignment. </w:t>
+      </w:r>
+      <w:r>
+        <w:t>I found this assignment to be slightly challenging,</w:t>
+      </w:r>
+      <w:r>
+        <w:t xml:space="preserve"> </w:t>
+      </w:r>
+      <w:r>
+        <w:t xml:space="preserve">as it needed a bit of research to complete. </w:t>
+      </w:r>
+      <w:r>
+        <w:t xml:space="preserve">I wrote the program </w:t>
+      </w:r>
+      <w:r>
+        <w:t>myself and</w:t>
+      </w:r>
+      <w:r>
+        <w:t xml:space="preserve"> received help from </w:t>
+      </w:r>
+      <w:r>
+        <w:t>the book and documentation for the libraries used.</w:t>
+      </w:r>
+      <w:r>
+        <w:t xml:space="preserve"> </w:t>
+      </w:r>
+      <w:r>
+        <w:t>When encountering obstacles in creating this program</w:t>
+      </w:r>
+      <w:r>
+        <w:t xml:space="preserve">, </w:t>
+      </w:r>
+      <w:r>
+        <w:t xml:space="preserve">I used the internet to look up the documentation for the libraries used as well as for examples of them being used. I also looked to the book sections for examples of how they are used. </w:t>
+      </w:r>
+      <w:r>
+        <w:t xml:space="preserve">From this assignment, I learned how to use certain modules in the </w:t>
+      </w:r>
+      <w:proofErr w:type="spellStart"/>
+      <w:r>
+        <w:t>sklearn</w:t>
+      </w:r>
+      <w:proofErr w:type="spellEnd"/>
+      <w:r>
+        <w:t xml:space="preserve"> library to use machine learning. </w:t>
+      </w:r>
+      <w:r>
+        <w:t xml:space="preserve">I do not have any other information to share with the professor at this time. </w:t>
       </w:r>
     </w:p>
     <w:sectPr>

</xml_diff>